<commit_message>
modified ayo.docx and html file, added more styling to csss file
</commit_message>
<xml_diff>
--- a/Ayo.docx
+++ b/Ayo.docx
@@ -8,7 +8,12 @@
         <w:jc w:val="center"/>
       </w:pPr>
       <w:r>
-        <w:t>AYOMIDE ESTHER, AINA</w:t>
+        <w:t>AYOMIDE</w:t>
+      </w:r>
+      <w:bookmarkStart w:id="0" w:name="_GoBack"/>
+      <w:bookmarkEnd w:id="0"/>
+      <w:r>
+        <w:t>, AINA</w:t>
       </w:r>
     </w:p>
     <w:p>
@@ -136,123 +141,6 @@
       </w:r>
     </w:p>
     <w:p>
-      <w:pPr>
-        <w:pStyle w:val="ListParagraph"/>
-      </w:pPr>
-    </w:p>
-    <w:p>
-      <w:r>
-        <w:t>VOLUNTEER EXPERIENCE</w:t>
-      </w:r>
-    </w:p>
-    <w:p>
-      <w:r>
-        <w:t xml:space="preserve">Professor </w:t>
-      </w:r>
-      <w:proofErr w:type="spellStart"/>
-      <w:r>
-        <w:t>Ogundipe</w:t>
-      </w:r>
-      <w:proofErr w:type="spellEnd"/>
-      <w:r>
-        <w:t xml:space="preserve"> Innovation Challenge (POIC)</w:t>
-      </w:r>
-      <w:r>
-        <w:tab/>
-      </w:r>
-      <w:r>
-        <w:tab/>
-      </w:r>
-      <w:r>
-        <w:tab/>
-        <w:t>2019</w:t>
-      </w:r>
-    </w:p>
-    <w:p>
-      <w:pPr>
-        <w:pStyle w:val="ListParagraph"/>
-        <w:numPr>
-          <w:ilvl w:val="0"/>
-          <w:numId w:val="6"/>
-        </w:numPr>
-      </w:pPr>
-      <w:r>
-        <w:t>Volunteered as an usher and protocol officer, I supervised and provided  services in support of the event</w:t>
-      </w:r>
-    </w:p>
-    <w:p>
-      <w:r>
-        <w:t xml:space="preserve">Nigeria Maritime Administration and Safety Agencies </w:t>
-      </w:r>
-      <w:r>
-        <w:tab/>
-      </w:r>
-      <w:r>
-        <w:tab/>
-      </w:r>
-      <w:r>
-        <w:tab/>
-        <w:t>2023</w:t>
-      </w:r>
-    </w:p>
-    <w:p>
-      <w:pPr>
-        <w:pStyle w:val="ListParagraph"/>
-        <w:numPr>
-          <w:ilvl w:val="0"/>
-          <w:numId w:val="5"/>
-        </w:numPr>
-      </w:pPr>
-      <w:r>
-        <w:t>I served as an usher at Blue Economy Inaugural lecture</w:t>
-      </w:r>
-    </w:p>
-    <w:p>
-      <w:r>
-        <w:t>Skill Acquisition (Web Development)</w:t>
-      </w:r>
-      <w:r>
-        <w:tab/>
-      </w:r>
-      <w:r>
-        <w:tab/>
-      </w:r>
-      <w:r>
-        <w:tab/>
-      </w:r>
-      <w:r>
-        <w:tab/>
-      </w:r>
-      <w:r>
-        <w:tab/>
-      </w:r>
-      <w:r>
-        <w:tab/>
-        <w:t>2024</w:t>
-      </w:r>
-    </w:p>
-    <w:p>
-      <w:pPr>
-        <w:pStyle w:val="ListParagraph"/>
-        <w:numPr>
-          <w:ilvl w:val="0"/>
-          <w:numId w:val="4"/>
-        </w:numPr>
-      </w:pPr>
-      <w:r>
-        <w:t>I assisted the tutor in training people on we</w:t>
-      </w:r>
-      <w:r>
-        <w:t>b development courses such HTML</w:t>
-      </w:r>
-      <w:r>
-        <w:t xml:space="preserve"> and CSS</w:t>
-      </w:r>
-      <w:r>
-        <w:t>.</w:t>
-      </w:r>
-    </w:p>
-    <w:p>
       <w:r>
         <w:t xml:space="preserve">SKILLS </w:t>
       </w:r>
@@ -352,12 +240,9 @@
       <w:r>
         <w:t>Listening</w:t>
       </w:r>
-      <w:bookmarkStart w:id="0" w:name="_GoBack"/>
-      <w:bookmarkEnd w:id="0"/>
-    </w:p>
-    <w:p>
-      <w:r>
-        <w:lastRenderedPageBreak/>
+    </w:p>
+    <w:p>
+      <w:r>
         <w:t xml:space="preserve">HOBBIES </w:t>
       </w:r>
     </w:p>

</xml_diff>

<commit_message>
modified ayo docx, the html file and css file
</commit_message>
<xml_diff>
--- a/Ayo.docx
+++ b/Ayo.docx
@@ -6,41 +6,75 @@
     <w:p>
       <w:pPr>
         <w:jc w:val="center"/>
-      </w:pPr>
-      <w:r>
+        <w:rPr>
+          <w:b/>
+          <w:sz w:val="28"/>
+          <w:szCs w:val="28"/>
+        </w:rPr>
+      </w:pPr>
+      <w:r>
+        <w:rPr>
+          <w:b/>
+          <w:sz w:val="28"/>
+          <w:szCs w:val="28"/>
+        </w:rPr>
         <w:t>AYOMIDE</w:t>
+      </w:r>
+      <w:r>
+        <w:rPr>
+          <w:b/>
+          <w:sz w:val="28"/>
+          <w:szCs w:val="28"/>
+        </w:rPr>
+        <w:t>, AINA</w:t>
+      </w:r>
+    </w:p>
+    <w:p>
+      <w:pPr>
+        <w:jc w:val="center"/>
+      </w:pPr>
+      <w:r>
+        <w:t>Ibadan, Oyo State│aina.ayomide224@gmail.com │ 08124078005 │</w:t>
+      </w:r>
+    </w:p>
+    <w:p/>
+    <w:p>
+      <w:r>
+        <w:t>EDUCATION</w:t>
+      </w:r>
+    </w:p>
+    <w:p>
+      <w:r>
+        <w:t xml:space="preserve">University of Lagos                                                                                              </w:t>
+      </w:r>
+    </w:p>
+    <w:p>
+      <w:r>
+        <w:t>B.S</w:t>
+      </w:r>
+      <w:r>
+        <w:t>c. Zoology (Applied Entomology)</w:t>
+      </w:r>
+      <w:r>
+        <w:tab/>
+      </w:r>
+      <w:r>
+        <w:tab/>
+      </w:r>
+      <w:r>
+        <w:tab/>
+      </w:r>
+      <w:r>
+        <w:tab/>
+      </w:r>
+      <w:r>
+        <w:tab/>
+        <w:t xml:space="preserve"> </w:t>
       </w:r>
       <w:bookmarkStart w:id="0" w:name="_GoBack"/>
       <w:bookmarkEnd w:id="0"/>
       <w:r>
-        <w:t>, AINA</w:t>
-      </w:r>
-    </w:p>
-    <w:p>
-      <w:pPr>
-        <w:jc w:val="center"/>
-      </w:pPr>
-      <w:r>
-        <w:t>Ibadan, Oyo State│aina.ayomide224@gmail.com │ 08124078005 │</w:t>
-      </w:r>
-    </w:p>
-    <w:p/>
-    <w:p>
-      <w:r>
-        <w:t>EDUCATION</w:t>
-      </w:r>
-    </w:p>
-    <w:p>
-      <w:r>
-        <w:t>University of Lagos                                                                                                2017-2023</w:t>
-      </w:r>
-    </w:p>
-    <w:p>
-      <w:r>
-        <w:t>B.S</w:t>
-      </w:r>
-      <w:r>
-        <w:t>c. Zoology (Applied Entomology)</w:t>
+        <w:t>2017-2023</w:t>
       </w:r>
     </w:p>
     <w:p/>
@@ -280,6 +314,18 @@
       </w:pPr>
       <w:r>
         <w:t>Sewing</w:t>
+      </w:r>
+    </w:p>
+    <w:p>
+      <w:pPr>
+        <w:pStyle w:val="ListParagraph"/>
+        <w:numPr>
+          <w:ilvl w:val="0"/>
+          <w:numId w:val="7"/>
+        </w:numPr>
+      </w:pPr>
+      <w:r>
+        <w:t>Listening to music</w:t>
       </w:r>
     </w:p>
     <w:p>

</xml_diff>